<commit_message>
behaviour tree, requirements, generic structure and guard patrol. Guard chase player broken
</commit_message>
<xml_diff>
--- a/Code/Unity assets.docx
+++ b/Code/Unity assets.docx
@@ -116,6 +116,37 @@
             <w:rStyle w:val="Hyperlink"/>
           </w:rPr>
           <w:t>https://www.youtube.com/watch?v=CHV1ymlw-P8&amp;ab_channel=Brackeys</w:t>
+        </w:r>
+      </w:hyperlink>
+    </w:p>
+    <w:p>
+      <w:r>
+        <w:t>Behaviour Tree components and tutorial:</w:t>
+      </w:r>
+    </w:p>
+    <w:p>
+      <w:r>
+        <w:tab/>
+      </w:r>
+      <w:hyperlink r:id="rId11" w:history="1">
+        <w:r>
+          <w:rPr>
+            <w:rStyle w:val="Hyperlink"/>
+          </w:rPr>
+          <w:t>https://github.com/MinaPecheux/UnityTutorials-BehaviourTrees/tree/master/Assets/Scripts/BehaviorTree</w:t>
+        </w:r>
+      </w:hyperlink>
+    </w:p>
+    <w:p>
+      <w:r>
+        <w:tab/>
+      </w:r>
+      <w:hyperlink r:id="rId12" w:history="1">
+        <w:r>
+          <w:rPr>
+            <w:rStyle w:val="Hyperlink"/>
+          </w:rPr>
+          <w:t>https://www.youtube.com/watch?v=aR6wt5BlE-E&amp;ab_channel=MinaP%C3%AAcheux</w:t>
         </w:r>
       </w:hyperlink>
     </w:p>

</xml_diff>

<commit_message>
Objective 2b 90% implemented. gradient for bar and comments still to do.
</commit_message>
<xml_diff>
--- a/Code/Unity assets.docx
+++ b/Code/Unity assets.docx
@@ -165,6 +165,24 @@
             <w:rStyle w:val="Hyperlink"/>
           </w:rPr>
           <w:t>https://www.youtube.com/watch?v=BLfNP4Sc_iA&amp;ab_channel=Brackeys</w:t>
+        </w:r>
+      </w:hyperlink>
+    </w:p>
+    <w:p>
+      <w:r>
+        <w:t>Binoculars sprite:</w:t>
+      </w:r>
+    </w:p>
+    <w:p>
+      <w:r>
+        <w:tab/>
+      </w:r>
+      <w:hyperlink r:id="rId14" w:history="1">
+        <w:r>
+          <w:rPr>
+            <w:rStyle w:val="Hyperlink"/>
+          </w:rPr>
+          <w:t>https://creazilla.com/nodes/25373-binoculars-clipart</w:t>
         </w:r>
       </w:hyperlink>
     </w:p>

</xml_diff>

<commit_message>
smoke bomb require ments and basic smoke bomb implemented into game
</commit_message>
<xml_diff>
--- a/Code/Unity assets.docx
+++ b/Code/Unity assets.docx
@@ -183,6 +183,85 @@
             <w:rStyle w:val="Hyperlink"/>
           </w:rPr>
           <w:t>https://creazilla.com/nodes/25373-binoculars-clipart</w:t>
+        </w:r>
+      </w:hyperlink>
+    </w:p>
+    <w:p>
+      <w:r>
+        <w:t>Smoke Bomb asset:</w:t>
+      </w:r>
+    </w:p>
+    <w:p>
+      <w:pPr>
+        <w:rPr>
+          <w:color w:val="0563C1" w:themeColor="hyperlink"/>
+          <w:u w:val="single"/>
+        </w:rPr>
+      </w:pPr>
+      <w:r>
+        <w:tab/>
+      </w:r>
+      <w:hyperlink r:id="rId15" w:history="1">
+        <w:r>
+          <w:rPr>
+            <w:rStyle w:val="Hyperlink"/>
+          </w:rPr>
+          <w:t>https://assetstore.unity.com/packages/3d/props/weapons/grenade-m18-smoke-66223</w:t>
+        </w:r>
+      </w:hyperlink>
+    </w:p>
+    <w:p>
+      <w:r>
+        <w:t>UI tutorial for billboard:</w:t>
+      </w:r>
+    </w:p>
+    <w:p>
+      <w:r>
+        <w:tab/>
+      </w:r>
+      <w:hyperlink r:id="rId16" w:history="1">
+        <w:r>
+          <w:rPr>
+            <w:rStyle w:val="Hyperlink"/>
+          </w:rPr>
+          <w:t>https://www.youtube.com/watch?v=BLfNP4Sc_iA&amp;t=836s&amp;ab_channel=Brackeys</w:t>
+        </w:r>
+      </w:hyperlink>
+    </w:p>
+    <w:p>
+      <w:r>
+        <w:t>Unity Particle Pack</w:t>
+      </w:r>
+      <w:r>
+        <w:t>s</w:t>
+      </w:r>
+      <w:r>
+        <w:t xml:space="preserve"> for smoke in smoke bomb:</w:t>
+      </w:r>
+    </w:p>
+    <w:p>
+      <w:r>
+        <w:tab/>
+      </w:r>
+      <w:hyperlink r:id="rId17" w:history="1">
+        <w:r>
+          <w:rPr>
+            <w:rStyle w:val="Hyperlink"/>
+          </w:rPr>
+          <w:t>https://assetstore.unity.com/packages/vfx/particles/particle-pack-127325</w:t>
+        </w:r>
+      </w:hyperlink>
+    </w:p>
+    <w:p>
+      <w:r>
+        <w:tab/>
+      </w:r>
+      <w:hyperlink r:id="rId18" w:history="1">
+        <w:r>
+          <w:rPr>
+            <w:rStyle w:val="Hyperlink"/>
+          </w:rPr>
+          <w:t>https://assetstore.unity.com/packages/vfx/particles/legacy-particle-pack-73777</w:t>
         </w:r>
       </w:hyperlink>
     </w:p>

</xml_diff>

<commit_message>
Completed objective 3 fully.
Forgot to submit.
Lots of stuff.
starting new example level now.
</commit_message>
<xml_diff>
--- a/Code/Unity assets.docx
+++ b/Code/Unity assets.docx
@@ -262,6 +262,51 @@
             <w:rStyle w:val="Hyperlink"/>
           </w:rPr>
           <w:t>https://assetstore.unity.com/packages/vfx/particles/legacy-particle-pack-73777</w:t>
+        </w:r>
+      </w:hyperlink>
+    </w:p>
+    <w:p>
+      <w:r>
+        <w:t>Unity Bushes:</w:t>
+      </w:r>
+    </w:p>
+    <w:p>
+      <w:r>
+        <w:tab/>
+      </w:r>
+      <w:hyperlink r:id="rId19" w:history="1">
+        <w:r>
+          <w:rPr>
+            <w:rStyle w:val="Hyperlink"/>
+          </w:rPr>
+          <w:t>https://assetstore.unity.com/packages/3d/vegetation/plants/yughues-free-bushes-13168</w:t>
+        </w:r>
+      </w:hyperlink>
+    </w:p>
+    <w:p>
+      <w:proofErr w:type="spellStart"/>
+      <w:r>
+        <w:t>TextMeshPro</w:t>
+      </w:r>
+      <w:proofErr w:type="spellEnd"/>
+      <w:r>
+        <w:t xml:space="preserve"> </w:t>
+      </w:r>
+      <w:r>
+        <w:t>Tutorial:</w:t>
+      </w:r>
+    </w:p>
+    <w:p>
+      <w:r>
+        <w:lastRenderedPageBreak/>
+        <w:tab/>
+      </w:r>
+      <w:hyperlink r:id="rId20" w:history="1">
+        <w:r>
+          <w:rPr>
+            <w:rStyle w:val="Hyperlink"/>
+          </w:rPr>
+          <w:t>https://www.youtube.com/watch?v=Xw506Rfd9Q4&amp;ab_channel=GameDevTrauminEnglish</w:t>
         </w:r>
       </w:hyperlink>
     </w:p>

</xml_diff>

<commit_message>
built watch tower using probuilder
</commit_message>
<xml_diff>
--- a/Code/Unity assets.docx
+++ b/Code/Unity assets.docx
@@ -307,6 +307,60 @@
             <w:rStyle w:val="Hyperlink"/>
           </w:rPr>
           <w:t>https://www.youtube.com/watch?v=Xw506Rfd9Q4&amp;ab_channel=GameDevTrauminEnglish</w:t>
+        </w:r>
+      </w:hyperlink>
+    </w:p>
+    <w:p>
+      <w:r>
+        <w:t>Forest pack (For grass and trees):</w:t>
+      </w:r>
+    </w:p>
+    <w:p>
+      <w:r>
+        <w:tab/>
+      </w:r>
+      <w:hyperlink r:id="rId21" w:anchor="content" w:history="1">
+        <w:r>
+          <w:rPr>
+            <w:rStyle w:val="Hyperlink"/>
+          </w:rPr>
+          <w:t>https://assetstore.unity.com/packages/3d/environments/fantasy/fantasy-forest-environment-free-demo-35361#content</w:t>
+        </w:r>
+      </w:hyperlink>
+    </w:p>
+    <w:p>
+      <w:r>
+        <w:t>Trees:</w:t>
+      </w:r>
+    </w:p>
+    <w:p>
+      <w:pPr>
+        <w:ind w:firstLine="720"/>
+      </w:pPr>
+      <w:hyperlink r:id="rId22" w:anchor="content" w:history="1">
+        <w:r>
+          <w:rPr>
+            <w:rStyle w:val="Hyperlink"/>
+          </w:rPr>
+          <w:t>https://assetstore.unity.com/packages/3d/vegetation/trees/mobile-tree-package-18866#content</w:t>
+        </w:r>
+      </w:hyperlink>
+    </w:p>
+    <w:p>
+      <w:r>
+        <w:t>Wood texture (For watch Tower):</w:t>
+      </w:r>
+    </w:p>
+    <w:p>
+      <w:r>
+        <w:tab/>
+      </w:r>
+      <w:hyperlink r:id="rId23" w:history="1">
+        <w:r>
+          <w:rPr>
+            <w:rStyle w:val="Hyperlink"/>
+          </w:rPr>
+          <w:t>https://assetstore.unity.com/packages/2d/textures-materials/wood/plank-textures-pbr-72318</w:t>
         </w:r>
       </w:hyperlink>
     </w:p>

</xml_diff>

<commit_message>
Results 99% complete. Only conclusion left to do + appendices and random stuff
</commit_message>
<xml_diff>
--- a/Code/Unity assets.docx
+++ b/Code/Unity assets.docx
@@ -1,6 +1,6 @@
 
 <file path=word/document.xml><?xml version="1.0" encoding="utf-8"?>
-<w:document xmlns:wpc="http://schemas.microsoft.com/office/word/2010/wordprocessingCanvas" xmlns:cx="http://schemas.microsoft.com/office/drawing/2014/chartex" xmlns:cx1="http://schemas.microsoft.com/office/drawing/2015/9/8/chartex" xmlns:cx2="http://schemas.microsoft.com/office/drawing/2015/10/21/chartex" xmlns:cx3="http://schemas.microsoft.com/office/drawing/2016/5/9/chartex" xmlns:cx4="http://schemas.microsoft.com/office/drawing/2016/5/10/chartex" xmlns:cx5="http://schemas.microsoft.com/office/drawing/2016/5/11/chartex" xmlns:cx6="http://schemas.microsoft.com/office/drawing/2016/5/12/chartex" xmlns:cx7="http://schemas.microsoft.com/office/drawing/2016/5/13/chartex" xmlns:cx8="http://schemas.microsoft.com/office/drawing/2016/5/14/chartex" xmlns:mc="http://schemas.openxmlformats.org/markup-compatibility/2006" xmlns:aink="http://schemas.microsoft.com/office/drawing/2016/ink" xmlns:am3d="http://schemas.microsoft.com/office/drawing/2017/model3d" xmlns:o="urn:schemas-microsoft-com:office:office" xmlns:oel="http://schemas.microsoft.com/office/2019/extlst" xmlns:r="http://schemas.openxmlformats.org/officeDocument/2006/relationships" xmlns:m="http://schemas.openxmlformats.org/officeDocument/2006/math" xmlns:v="urn:schemas-microsoft-com:vml" xmlns:wp14="http://schemas.microsoft.com/office/word/2010/wordprocessingDrawing" xmlns:wp="http://schemas.openxmlformats.org/drawingml/2006/wordprocessingDrawing" xmlns:w10="urn:schemas-microsoft-com:office:word" xmlns:w="http://schemas.openxmlformats.org/wordprocessingml/2006/main" xmlns:w14="http://schemas.microsoft.com/office/word/2010/wordml" xmlns:w15="http://schemas.microsoft.com/office/word/2012/wordml" xmlns:w16cex="http://schemas.microsoft.com/office/word/2018/wordml/cex" xmlns:w16cid="http://schemas.microsoft.com/office/word/2016/wordml/cid" xmlns:w16="http://schemas.microsoft.com/office/word/2018/wordml" xmlns:w16du="http://schemas.microsoft.com/office/word/2023/wordml/word16du" xmlns:w16sdtdh="http://schemas.microsoft.com/office/word/2020/wordml/sdtdatahash" xmlns:w16se="http://schemas.microsoft.com/office/word/2015/wordml/symex" xmlns:wpg="http://schemas.microsoft.com/office/word/2010/wordprocessingGroup" xmlns:wpi="http://schemas.microsoft.com/office/word/2010/wordprocessingInk" xmlns:wne="http://schemas.microsoft.com/office/word/2006/wordml" xmlns:wps="http://schemas.microsoft.com/office/word/2010/wordprocessingShape" mc:Ignorable="w14 w15 w16se w16cid w16 w16cex w16sdtdh wp14">
+<w:document xmlns:wpc="http://schemas.microsoft.com/office/word/2010/wordprocessingCanvas" xmlns:cx="http://schemas.microsoft.com/office/drawing/2014/chartex" xmlns:cx1="http://schemas.microsoft.com/office/drawing/2015/9/8/chartex" xmlns:cx2="http://schemas.microsoft.com/office/drawing/2015/10/21/chartex" xmlns:cx3="http://schemas.microsoft.com/office/drawing/2016/5/9/chartex" xmlns:cx4="http://schemas.microsoft.com/office/drawing/2016/5/10/chartex" xmlns:cx5="http://schemas.microsoft.com/office/drawing/2016/5/11/chartex" xmlns:cx6="http://schemas.microsoft.com/office/drawing/2016/5/12/chartex" xmlns:cx7="http://schemas.microsoft.com/office/drawing/2016/5/13/chartex" xmlns:cx8="http://schemas.microsoft.com/office/drawing/2016/5/14/chartex" xmlns:mc="http://schemas.openxmlformats.org/markup-compatibility/2006" xmlns:aink="http://schemas.microsoft.com/office/drawing/2016/ink" xmlns:am3d="http://schemas.microsoft.com/office/drawing/2017/model3d" xmlns:o="urn:schemas-microsoft-com:office:office" xmlns:oel="http://schemas.microsoft.com/office/2019/extlst" xmlns:r="http://schemas.openxmlformats.org/officeDocument/2006/relationships" xmlns:m="http://schemas.openxmlformats.org/officeDocument/2006/math" xmlns:v="urn:schemas-microsoft-com:vml" xmlns:wp14="http://schemas.microsoft.com/office/word/2010/wordprocessingDrawing" xmlns:wp="http://schemas.openxmlformats.org/drawingml/2006/wordprocessingDrawing" xmlns:w10="urn:schemas-microsoft-com:office:word" xmlns:w="http://schemas.openxmlformats.org/wordprocessingml/2006/main" xmlns:w14="http://schemas.microsoft.com/office/word/2010/wordml" xmlns:w15="http://schemas.microsoft.com/office/word/2012/wordml" xmlns:w16cex="http://schemas.microsoft.com/office/word/2018/wordml/cex" xmlns:w16cid="http://schemas.microsoft.com/office/word/2016/wordml/cid" xmlns:w16="http://schemas.microsoft.com/office/word/2018/wordml" xmlns:w16sdtdh="http://schemas.microsoft.com/office/word/2020/wordml/sdtdatahash" xmlns:w16se="http://schemas.microsoft.com/office/word/2015/wordml/symex" xmlns:wpg="http://schemas.microsoft.com/office/word/2010/wordprocessingGroup" xmlns:wpi="http://schemas.microsoft.com/office/word/2010/wordprocessingInk" xmlns:wne="http://schemas.microsoft.com/office/word/2006/wordml" xmlns:wps="http://schemas.microsoft.com/office/word/2010/wordprocessingShape" mc:Ignorable="w14 w15 w16se w16cid w16 w16cex w16sdtdh wp14">
   <w:body>
     <w:p>
       <w:r>
@@ -124,7 +124,13 @@
     </w:p>
     <w:p>
       <w:r>
-        <w:t>UI enemy states and detection:</w:t>
+        <w:t>UI enemy states and detection</w:t>
+      </w:r>
+      <w:r>
+        <w:t xml:space="preserve"> bar</w:t>
+      </w:r>
+      <w:r>
+        <w:t>:</w:t>
       </w:r>
     </w:p>
     <w:p>

</xml_diff>

<commit_message>
Revert "Results 99% complete. Only conclusion left to do + appendices and random stuff"
This reverts commit 626f212d0b57a26a57aa8b414f5af73b24451856.
</commit_message>
<xml_diff>
--- a/Code/Unity assets.docx
+++ b/Code/Unity assets.docx
@@ -1,6 +1,6 @@
 
 <file path=word/document.xml><?xml version="1.0" encoding="utf-8"?>
-<w:document xmlns:wpc="http://schemas.microsoft.com/office/word/2010/wordprocessingCanvas" xmlns:cx="http://schemas.microsoft.com/office/drawing/2014/chartex" xmlns:cx1="http://schemas.microsoft.com/office/drawing/2015/9/8/chartex" xmlns:cx2="http://schemas.microsoft.com/office/drawing/2015/10/21/chartex" xmlns:cx3="http://schemas.microsoft.com/office/drawing/2016/5/9/chartex" xmlns:cx4="http://schemas.microsoft.com/office/drawing/2016/5/10/chartex" xmlns:cx5="http://schemas.microsoft.com/office/drawing/2016/5/11/chartex" xmlns:cx6="http://schemas.microsoft.com/office/drawing/2016/5/12/chartex" xmlns:cx7="http://schemas.microsoft.com/office/drawing/2016/5/13/chartex" xmlns:cx8="http://schemas.microsoft.com/office/drawing/2016/5/14/chartex" xmlns:mc="http://schemas.openxmlformats.org/markup-compatibility/2006" xmlns:aink="http://schemas.microsoft.com/office/drawing/2016/ink" xmlns:am3d="http://schemas.microsoft.com/office/drawing/2017/model3d" xmlns:o="urn:schemas-microsoft-com:office:office" xmlns:oel="http://schemas.microsoft.com/office/2019/extlst" xmlns:r="http://schemas.openxmlformats.org/officeDocument/2006/relationships" xmlns:m="http://schemas.openxmlformats.org/officeDocument/2006/math" xmlns:v="urn:schemas-microsoft-com:vml" xmlns:wp14="http://schemas.microsoft.com/office/word/2010/wordprocessingDrawing" xmlns:wp="http://schemas.openxmlformats.org/drawingml/2006/wordprocessingDrawing" xmlns:w10="urn:schemas-microsoft-com:office:word" xmlns:w="http://schemas.openxmlformats.org/wordprocessingml/2006/main" xmlns:w14="http://schemas.microsoft.com/office/word/2010/wordml" xmlns:w15="http://schemas.microsoft.com/office/word/2012/wordml" xmlns:w16cex="http://schemas.microsoft.com/office/word/2018/wordml/cex" xmlns:w16cid="http://schemas.microsoft.com/office/word/2016/wordml/cid" xmlns:w16="http://schemas.microsoft.com/office/word/2018/wordml" xmlns:w16sdtdh="http://schemas.microsoft.com/office/word/2020/wordml/sdtdatahash" xmlns:w16se="http://schemas.microsoft.com/office/word/2015/wordml/symex" xmlns:wpg="http://schemas.microsoft.com/office/word/2010/wordprocessingGroup" xmlns:wpi="http://schemas.microsoft.com/office/word/2010/wordprocessingInk" xmlns:wne="http://schemas.microsoft.com/office/word/2006/wordml" xmlns:wps="http://schemas.microsoft.com/office/word/2010/wordprocessingShape" mc:Ignorable="w14 w15 w16se w16cid w16 w16cex w16sdtdh wp14">
+<w:document xmlns:wpc="http://schemas.microsoft.com/office/word/2010/wordprocessingCanvas" xmlns:cx="http://schemas.microsoft.com/office/drawing/2014/chartex" xmlns:cx1="http://schemas.microsoft.com/office/drawing/2015/9/8/chartex" xmlns:cx2="http://schemas.microsoft.com/office/drawing/2015/10/21/chartex" xmlns:cx3="http://schemas.microsoft.com/office/drawing/2016/5/9/chartex" xmlns:cx4="http://schemas.microsoft.com/office/drawing/2016/5/10/chartex" xmlns:cx5="http://schemas.microsoft.com/office/drawing/2016/5/11/chartex" xmlns:cx6="http://schemas.microsoft.com/office/drawing/2016/5/12/chartex" xmlns:cx7="http://schemas.microsoft.com/office/drawing/2016/5/13/chartex" xmlns:cx8="http://schemas.microsoft.com/office/drawing/2016/5/14/chartex" xmlns:mc="http://schemas.openxmlformats.org/markup-compatibility/2006" xmlns:aink="http://schemas.microsoft.com/office/drawing/2016/ink" xmlns:am3d="http://schemas.microsoft.com/office/drawing/2017/model3d" xmlns:o="urn:schemas-microsoft-com:office:office" xmlns:oel="http://schemas.microsoft.com/office/2019/extlst" xmlns:r="http://schemas.openxmlformats.org/officeDocument/2006/relationships" xmlns:m="http://schemas.openxmlformats.org/officeDocument/2006/math" xmlns:v="urn:schemas-microsoft-com:vml" xmlns:wp14="http://schemas.microsoft.com/office/word/2010/wordprocessingDrawing" xmlns:wp="http://schemas.openxmlformats.org/drawingml/2006/wordprocessingDrawing" xmlns:w10="urn:schemas-microsoft-com:office:word" xmlns:w="http://schemas.openxmlformats.org/wordprocessingml/2006/main" xmlns:w14="http://schemas.microsoft.com/office/word/2010/wordml" xmlns:w15="http://schemas.microsoft.com/office/word/2012/wordml" xmlns:w16cex="http://schemas.microsoft.com/office/word/2018/wordml/cex" xmlns:w16cid="http://schemas.microsoft.com/office/word/2016/wordml/cid" xmlns:w16="http://schemas.microsoft.com/office/word/2018/wordml" xmlns:w16du="http://schemas.microsoft.com/office/word/2023/wordml/word16du" xmlns:w16sdtdh="http://schemas.microsoft.com/office/word/2020/wordml/sdtdatahash" xmlns:w16se="http://schemas.microsoft.com/office/word/2015/wordml/symex" xmlns:wpg="http://schemas.microsoft.com/office/word/2010/wordprocessingGroup" xmlns:wpi="http://schemas.microsoft.com/office/word/2010/wordprocessingInk" xmlns:wne="http://schemas.microsoft.com/office/word/2006/wordml" xmlns:wps="http://schemas.microsoft.com/office/word/2010/wordprocessingShape" mc:Ignorable="w14 w15 w16se w16cid w16 w16cex w16sdtdh wp14">
   <w:body>
     <w:p>
       <w:r>
@@ -124,13 +124,7 @@
     </w:p>
     <w:p>
       <w:r>
-        <w:t>UI enemy states and detection</w:t>
-      </w:r>
-      <w:r>
-        <w:t xml:space="preserve"> bar</w:t>
-      </w:r>
-      <w:r>
-        <w:t>:</w:t>
+        <w:t>UI enemy states and detection:</w:t>
       </w:r>
     </w:p>
     <w:p>

</xml_diff>